<commit_message>
fix layout and add support of due date
</commit_message>
<xml_diff>
--- a/src/Apps/W1/EDocument/App/src/SampleInvoice/SamplePurchInvoice.docx
+++ b/src/Apps/W1/EDocument/App/src/SampleInvoice/SamplePurchInvoice.docx
@@ -37,14 +37,14 @@
               <w:sz w:val="28"/>
               <w:szCs w:val="28"/>
             </w:rPr>
+            <w:alias w:val="#Nav: /Header/FromCaption"/>
+            <w:tag w:val="#Nav: Sample_Purchase_Invoice/6102"/>
             <w:id w:val="-1241245404"/>
             <w:placeholder>
               <w:docPart w:val="DefaultPlaceholder_-1854013440"/>
             </w:placeholder>
             <w:dataBinding w:prefixMappings="xmlns:ns0='urn:microsoft-dynamics-nav/reports/Sample_Purchase_Invoice/6102/' " w:xpath="/ns0:NavWordReportXmlPart[1]/ns0:Header[1]/ns0:FromCaption[1]" w:storeItemID="{DCAC51E3-981D-4A2C-9039-F837A4FEB9FB}"/>
             <w:text/>
-            <w:alias w:val="#Nav: /Header/FromCaption"/>
-            <w:tag w:val="#Nav: Sample_Purchase_Invoice/6102"/>
           </w:sdtPr>
           <w:sdtContent>
             <w:tc>
@@ -82,14 +82,14 @@
               <w:sz w:val="28"/>
               <w:szCs w:val="28"/>
             </w:rPr>
+            <w:alias w:val="#Nav: /Header/BillToCaption"/>
+            <w:tag w:val="#Nav: Sample_Purchase_Invoice/6102"/>
             <w:id w:val="1398854820"/>
             <w:placeholder>
               <w:docPart w:val="DefaultPlaceholder_-1854013440"/>
             </w:placeholder>
             <w:dataBinding w:prefixMappings="xmlns:ns0='urn:microsoft-dynamics-nav/reports/Sample_Purchase_Invoice/6102/' " w:xpath="/ns0:NavWordReportXmlPart[1]/ns0:Header[1]/ns0:BillToCaption[1]" w:storeItemID="{DCAC51E3-981D-4A2C-9039-F837A4FEB9FB}"/>
             <w:text/>
-            <w:alias w:val="#Nav: /Header/BillToCaption"/>
-            <w:tag w:val="#Nav: Sample_Purchase_Invoice/6102"/>
           </w:sdtPr>
           <w:sdtContent>
             <w:tc>
@@ -882,39 +882,47 @@
             </w:sdt>
           </w:p>
         </w:tc>
-        <w:tc>
-          <w:tcPr>
-            <w:tcW w:w="2549" w:type="dxa"/>
-          </w:tcPr>
-          <w:p>
-            <w:pPr>
-              <w:contextualSpacing/>
-              <w:rPr>
-                <w:b/>
-                <w:sz w:val="18"/>
-                <w:szCs w:val="18"/>
-                <w:lang w:val="da-DK"/>
-              </w:rPr>
-            </w:pPr>
-            <w:sdt>
-              <w:sdtPr>
-                <w:alias w:val="#Nav: /Header/No_"/>
-                <w:tag w:val="#Nav: Sample_Purchase_Invoice/6102"/>
-                <w:id w:val="483287991"/>
-                <w:placeholder>
-                  <w:docPart w:val="C4B437B1DB564F5AB64B188FCE765973"/>
-                </w:placeholder>
-                <w:dataBinding w:prefixMappings="xmlns:ns0='urn:microsoft-dynamics-nav/reports/Sample_Purchase_Invoice/6102/'" w:xpath="/ns0:NavWordReportXmlPart[1]/ns0:Header[1]/ns0:No_[1]" w:storeItemID="{DCAC51E3-981D-4A2C-9039-F837A4FEB9FB}"/>
-                <w:text/>
-              </w:sdtPr>
-              <w:sdtContent>
+        <w:sdt>
+          <w:sdtPr>
+            <w:rPr>
+              <w:bCs/>
+              <w:lang w:val="da-DK"/>
+            </w:rPr>
+            <w:id w:val="864402717"/>
+            <w:placeholder>
+              <w:docPart w:val="DefaultPlaceholder_-1854013440"/>
+            </w:placeholder>
+            <w:dataBinding w:prefixMappings="xmlns:ns0='urn:microsoft-dynamics-nav/reports/Sample_Purchase_Invoice/6102/' " w:xpath="/ns0:NavWordReportXmlPart[1]/ns0:Header[1]/ns0:VendorInvoiceNo[1]" w:storeItemID="{DCAC51E3-981D-4A2C-9039-F837A4FEB9FB}"/>
+            <w:text/>
+            <w:alias w:val="#Nav: /Header/VendorInvoiceNo"/>
+            <w:tag w:val="#Nav: Sample_Purchase_Invoice/6102"/>
+          </w:sdtPr>
+          <w:sdtContent>
+            <w:tc>
+              <w:tcPr>
+                <w:tcW w:w="2549" w:type="dxa"/>
+              </w:tcPr>
+              <w:p>
+                <w:pPr>
+                  <w:contextualSpacing/>
+                  <w:rPr>
+                    <w:b/>
+                    <w:sz w:val="18"/>
+                    <w:szCs w:val="18"/>
+                    <w:lang w:val="da-DK"/>
+                  </w:rPr>
+                </w:pPr>
                 <w:r>
-                  <w:t>No_</w:t>
+                  <w:rPr>
+                    <w:bCs/>
+                    <w:lang w:val="da-DK"/>
+                  </w:rPr>
+                  <w:t>VendorInvoiceNo</w:t>
                 </w:r>
-              </w:sdtContent>
-            </w:sdt>
-          </w:p>
-        </w:tc>
+              </w:p>
+            </w:tc>
+          </w:sdtContent>
+        </w:sdt>
         <w:tc>
           <w:tcPr>
             <w:tcW w:w="2549" w:type="dxa"/>
@@ -1139,6 +1147,7 @@
               <w:p>
                 <w:pPr>
                   <w:pStyle w:val="Heading1"/>
+                  <w:jc w:val="right"/>
                 </w:pPr>
                 <w:proofErr w:type="spellStart"/>
                 <w:r>
@@ -1172,6 +1181,7 @@
               <w:p>
                 <w:pPr>
                   <w:pStyle w:val="Heading1"/>
+                  <w:jc w:val="right"/>
                 </w:pPr>
                 <w:proofErr w:type="spellStart"/>
                 <w:r>
@@ -1219,6 +1229,7 @@
               <w:p>
                 <w:pPr>
                   <w:pStyle w:val="Heading1"/>
+                  <w:jc w:val="right"/>
                 </w:pPr>
                 <w:proofErr w:type="spellStart"/>
                 <w:r>
@@ -1284,6 +1295,7 @@
               <w:p>
                 <w:pPr>
                   <w:pStyle w:val="Heading1"/>
+                  <w:jc w:val="right"/>
                 </w:pPr>
                 <w:proofErr w:type="spellStart"/>
                 <w:r>
@@ -1315,31 +1327,6 @@
                 <w:szCs w:val="20"/>
               </w:rPr>
             </w:pPr>
-            <w:sdt>
-              <w:sdtPr>
-                <w:rPr>
-                  <w:sz w:val="18"/>
-                  <w:szCs w:val="18"/>
-                </w:rPr>
-                <w:alias w:val="#Nav: /Header/Line/Description"/>
-                <w:tag w:val="#Nav: Sample_Purchase_Invoice/6102"/>
-                <w:id w:val="682938944"/>
-                <w:placeholder>
-                  <w:docPart w:val="07B04363560242588126ACFC6567CAC9"/>
-                </w:placeholder>
-                <w:dataBinding w:prefixMappings="xmlns:ns0='urn:microsoft-dynamics-nav/reports/Sample_Purchase_Invoice/6102/'" w:xpath="/ns0:NavWordReportXmlPart[1]/ns0:Header[1]/ns0:Line[1]/ns0:Description[1]" w:storeItemID="{DCAC51E3-981D-4A2C-9039-F837A4FEB9FB}"/>
-                <w:text/>
-              </w:sdtPr>
-              <w:sdtContent>
-                <w:r>
-                  <w:rPr>
-                    <w:sz w:val="18"/>
-                    <w:szCs w:val="18"/>
-                  </w:rPr>
-                  <w:t>Description</w:t>
-                </w:r>
-              </w:sdtContent>
-            </w:sdt>
           </w:p>
         </w:tc>
         <w:tc>
@@ -1359,92 +1346,40 @@
             </w:pPr>
           </w:p>
         </w:tc>
-        <w:sdt>
-          <w:sdtPr>
-            <w:rPr>
-              <w:sz w:val="18"/>
-              <w:szCs w:val="18"/>
-            </w:rPr>
-            <w:alias w:val="#Nav: /Header/Line/Quantity"/>
-            <w:tag w:val="#Nav: Sample_Purchase_Invoice/6102"/>
-            <w:id w:val="363337243"/>
-            <w:placeholder>
-              <w:docPart w:val="6D4DBE44C22044B4A9B1F4385E1D902B"/>
-            </w:placeholder>
-            <w:dataBinding w:prefixMappings="xmlns:ns0='urn:microsoft-dynamics-nav/reports/Sample_Purchase_Invoice/6102/'" w:xpath="/ns0:NavWordReportXmlPart[1]/ns0:Header[1]/ns0:Line[1]/ns0:Quantity[1]" w:storeItemID="{DCAC51E3-981D-4A2C-9039-F837A4FEB9FB}"/>
-            <w:text/>
-          </w:sdtPr>
-          <w:sdtContent>
-            <w:tc>
-              <w:tcPr>
-                <w:tcW w:w="1368" w:type="dxa"/>
-                <w:tcBorders>
-                  <w:top w:val="single" w:color="auto" w:sz="4" w:space="0"/>
-                </w:tcBorders>
-              </w:tcPr>
-              <w:p>
-                <w:pPr>
-                  <w:spacing w:after="0"/>
-                  <w:rPr>
-                    <w:sz w:val="20"/>
-                    <w:szCs w:val="20"/>
-                  </w:rPr>
-                </w:pPr>
-                <w:r>
-                  <w:rPr>
-                    <w:sz w:val="18"/>
-                    <w:szCs w:val="18"/>
-                  </w:rPr>
-                  <w:t>Quantity</w:t>
-                </w:r>
-              </w:p>
-            </w:tc>
-          </w:sdtContent>
-        </w:sdt>
-        <w:sdt>
-          <w:sdtPr>
-            <w:rPr>
-              <w:sz w:val="18"/>
-              <w:szCs w:val="18"/>
-            </w:rPr>
-            <w:alias w:val="#Nav: /Header/Line/UnitOfMeasureCode"/>
-            <w:tag w:val="#Nav: Sample_Purchase_Invoice/6102"/>
-            <w:id w:val="-1227834110"/>
-            <w:placeholder>
-              <w:docPart w:val="2320B8C70E7D46B8BAC71C701C3D6867"/>
-            </w:placeholder>
-            <w:dataBinding w:prefixMappings="xmlns:ns0='urn:microsoft-dynamics-nav/reports/Sample_Purchase_Invoice/6102/'" w:xpath="/ns0:NavWordReportXmlPart[1]/ns0:Header[1]/ns0:Line[1]/ns0:UnitOfMeasureCode[1]" w:storeItemID="{DCAC51E3-981D-4A2C-9039-F837A4FEB9FB}"/>
-            <w:text/>
-          </w:sdtPr>
-          <w:sdtContent>
-            <w:tc>
-              <w:tcPr>
-                <w:tcW w:w="1169" w:type="dxa"/>
-                <w:tcBorders>
-                  <w:top w:val="single" w:color="auto" w:sz="4" w:space="0"/>
-                </w:tcBorders>
-              </w:tcPr>
-              <w:p>
-                <w:pPr>
-                  <w:spacing w:after="0"/>
-                  <w:rPr>
-                    <w:sz w:val="20"/>
-                    <w:szCs w:val="20"/>
-                  </w:rPr>
-                </w:pPr>
-                <w:proofErr w:type="spellStart"/>
-                <w:r>
-                  <w:rPr>
-                    <w:sz w:val="18"/>
-                    <w:szCs w:val="18"/>
-                  </w:rPr>
-                  <w:t>UnitOfMeasureCode</w:t>
-                </w:r>
-                <w:proofErr w:type="spellEnd"/>
-              </w:p>
-            </w:tc>
-          </w:sdtContent>
-        </w:sdt>
+        <w:tc>
+          <w:tcPr>
+            <w:tcW w:w="1368" w:type="dxa"/>
+            <w:tcBorders>
+              <w:top w:val="single" w:color="auto" w:sz="4" w:space="0"/>
+            </w:tcBorders>
+          </w:tcPr>
+          <w:p>
+            <w:pPr>
+              <w:spacing w:after="0"/>
+              <w:rPr>
+                <w:sz w:val="20"/>
+                <w:szCs w:val="20"/>
+              </w:rPr>
+            </w:pPr>
+          </w:p>
+        </w:tc>
+        <w:tc>
+          <w:tcPr>
+            <w:tcW w:w="1169" w:type="dxa"/>
+            <w:tcBorders>
+              <w:top w:val="single" w:color="auto" w:sz="4" w:space="0"/>
+            </w:tcBorders>
+          </w:tcPr>
+          <w:p>
+            <w:pPr>
+              <w:spacing w:after="0"/>
+              <w:rPr>
+                <w:sz w:val="20"/>
+                <w:szCs w:val="20"/>
+              </w:rPr>
+            </w:pPr>
+          </w:p>
+        </w:tc>
         <w:tc>
           <w:tcPr>
             <w:tcW w:w="77" w:type="dxa"/>
@@ -1462,50 +1397,23 @@
             </w:pPr>
           </w:p>
         </w:tc>
-        <w:sdt>
-          <w:sdtPr>
-            <w:rPr>
-              <w:sz w:val="18"/>
-              <w:szCs w:val="18"/>
-            </w:rPr>
-            <w:alias w:val="#Nav: /Header/Line/DirectUnitCost"/>
-            <w:tag w:val="#Nav: Sample_Purchase_Invoice/6102"/>
-            <w:id w:val="-1466345015"/>
-            <w:placeholder>
-              <w:docPart w:val="1AE395251D9640EBB94964435C5388D1"/>
-            </w:placeholder>
-            <w:dataBinding w:prefixMappings="xmlns:ns0='urn:microsoft-dynamics-nav/reports/Sample_Purchase_Invoice/6102/'" w:xpath="/ns0:NavWordReportXmlPart[1]/ns0:Header[1]/ns0:Line[1]/ns0:DirectUnitCost[1]" w:storeItemID="{DCAC51E3-981D-4A2C-9039-F837A4FEB9FB}"/>
-            <w:text/>
-          </w:sdtPr>
-          <w:sdtContent>
-            <w:tc>
-              <w:tcPr>
-                <w:tcW w:w="1365" w:type="dxa"/>
-                <w:tcBorders>
-                  <w:top w:val="single" w:color="auto" w:sz="4" w:space="0"/>
-                </w:tcBorders>
-              </w:tcPr>
-              <w:p>
-                <w:pPr>
-                  <w:spacing w:after="0"/>
-                  <w:rPr>
-                    <w:sz w:val="20"/>
-                    <w:szCs w:val="20"/>
-                  </w:rPr>
-                </w:pPr>
-                <w:proofErr w:type="spellStart"/>
-                <w:r>
-                  <w:rPr>
-                    <w:sz w:val="18"/>
-                    <w:szCs w:val="18"/>
-                  </w:rPr>
-                  <w:t>DirectUnitCost</w:t>
-                </w:r>
-                <w:proofErr w:type="spellEnd"/>
-              </w:p>
-            </w:tc>
-          </w:sdtContent>
-        </w:sdt>
+        <w:tc>
+          <w:tcPr>
+            <w:tcW w:w="1365" w:type="dxa"/>
+            <w:tcBorders>
+              <w:top w:val="single" w:color="auto" w:sz="4" w:space="0"/>
+            </w:tcBorders>
+          </w:tcPr>
+          <w:p>
+            <w:pPr>
+              <w:spacing w:after="0"/>
+              <w:rPr>
+                <w:sz w:val="20"/>
+                <w:szCs w:val="20"/>
+              </w:rPr>
+            </w:pPr>
+          </w:p>
+        </w:tc>
         <w:tc>
           <w:tcPr>
             <w:tcW w:w="269" w:type="dxa"/>
@@ -1540,53 +1448,26 @@
             </w:pPr>
           </w:p>
         </w:tc>
-        <w:sdt>
-          <w:sdtPr>
-            <w:rPr>
-              <w:sz w:val="18"/>
-              <w:szCs w:val="18"/>
-            </w:rPr>
-            <w:alias w:val="#Nav: /Header/Line/LineAmount"/>
-            <w:tag w:val="#Nav: Sample_Purchase_Invoice/6102"/>
-            <w:id w:val="-1893343318"/>
-            <w:placeholder>
-              <w:docPart w:val="52430DC8616E47EFA0185CCA71D2E486"/>
-            </w:placeholder>
-            <w:dataBinding w:prefixMappings="xmlns:ns0='urn:microsoft-dynamics-nav/reports/Sample_Purchase_Invoice/6102/'" w:xpath="/ns0:NavWordReportXmlPart[1]/ns0:Header[1]/ns0:Line[1]/ns0:LineAmount[1]" w:storeItemID="{DCAC51E3-981D-4A2C-9039-F837A4FEB9FB}"/>
-            <w:text/>
-          </w:sdtPr>
-          <w:sdtContent>
-            <w:tc>
-              <w:tcPr>
-                <w:tcW w:w="2382" w:type="dxa"/>
-                <w:tcBorders>
-                  <w:top w:val="single" w:color="auto" w:sz="4" w:space="0"/>
-                </w:tcBorders>
-                <w:tcMar>
-                  <w:right w:w="0" w:type="dxa"/>
-                </w:tcMar>
-              </w:tcPr>
-              <w:p>
-                <w:pPr>
-                  <w:spacing w:after="0"/>
-                  <w:rPr>
-                    <w:sz w:val="20"/>
-                    <w:szCs w:val="20"/>
-                  </w:rPr>
-                </w:pPr>
-                <w:proofErr w:type="spellStart"/>
-                <w:r>
-                  <w:rPr>
-                    <w:sz w:val="18"/>
-                    <w:szCs w:val="18"/>
-                  </w:rPr>
-                  <w:t>LineAmount</w:t>
-                </w:r>
-                <w:proofErr w:type="spellEnd"/>
-              </w:p>
-            </w:tc>
-          </w:sdtContent>
-        </w:sdt>
+        <w:tc>
+          <w:tcPr>
+            <w:tcW w:w="2382" w:type="dxa"/>
+            <w:tcBorders>
+              <w:top w:val="single" w:color="auto" w:sz="4" w:space="0"/>
+            </w:tcBorders>
+            <w:tcMar>
+              <w:right w:w="0" w:type="dxa"/>
+            </w:tcMar>
+          </w:tcPr>
+          <w:p>
+            <w:pPr>
+              <w:spacing w:after="0"/>
+              <w:rPr>
+                <w:sz w:val="20"/>
+                <w:szCs w:val="20"/>
+              </w:rPr>
+            </w:pPr>
+          </w:p>
+        </w:tc>
       </w:tr>
       <w:sdt>
         <w:sdtPr>
@@ -1655,6 +1536,31 @@
                       </w:rPr>
                       <w:t xml:space="preserve"> </w:t>
                     </w:r>
+                    <w:sdt>
+                      <w:sdtPr>
+                        <w:rPr>
+                          <w:sz w:val="18"/>
+                          <w:szCs w:val="18"/>
+                        </w:rPr>
+                        <w:alias w:val="#Nav: /Header/Line/Description"/>
+                        <w:tag w:val="#Nav: Sample_Purchase_Invoice/6102"/>
+                        <w:id w:val="682938944"/>
+                        <w:placeholder>
+                          <w:docPart w:val="3CE9459F61144B76BD418E43EEE49F6D"/>
+                        </w:placeholder>
+                        <w:dataBinding w:prefixMappings="xmlns:ns0='urn:microsoft-dynamics-nav/reports/Sample_Purchase_Invoice/6102/'" w:xpath="/ns0:NavWordReportXmlPart[1]/ns0:Header[1]/ns0:Line[1]/ns0:Description[1]" w:storeItemID="{DCAC51E3-981D-4A2C-9039-F837A4FEB9FB}"/>
+                        <w:text/>
+                      </w:sdtPr>
+                      <w:sdtContent>
+                        <w:r>
+                          <w:rPr>
+                            <w:sz w:val="18"/>
+                            <w:szCs w:val="18"/>
+                          </w:rPr>
+                          <w:t>Description</w:t>
+                        </w:r>
+                      </w:sdtContent>
+                    </w:sdt>
                   </w:p>
                 </w:tc>
                 <w:tc>
@@ -1670,33 +1576,86 @@
                     </w:pPr>
                   </w:p>
                 </w:tc>
-                <w:tc>
-                  <w:tcPr>
-                    <w:tcW w:w="1368" w:type="dxa"/>
-                  </w:tcPr>
-                  <w:p>
-                    <w:pPr>
-                      <w:rPr>
-                        <w:sz w:val="18"/>
-                        <w:szCs w:val="18"/>
-                      </w:rPr>
-                    </w:pPr>
-                  </w:p>
-                </w:tc>
-                <w:tc>
-                  <w:tcPr>
-                    <w:tcW w:w="1169" w:type="dxa"/>
-                  </w:tcPr>
-                  <w:p>
-                    <w:pPr>
-                      <w:jc w:val="right"/>
-                      <w:rPr>
-                        <w:sz w:val="18"/>
-                        <w:szCs w:val="18"/>
-                      </w:rPr>
-                    </w:pPr>
-                  </w:p>
-                </w:tc>
+                <w:sdt>
+                  <w:sdtPr>
+                    <w:rPr>
+                      <w:sz w:val="18"/>
+                      <w:szCs w:val="18"/>
+                    </w:rPr>
+                    <w:alias w:val="#Nav: /Header/Line/Quantity"/>
+                    <w:tag w:val="#Nav: Sample_Purchase_Invoice/6102"/>
+                    <w:id w:val="363337243"/>
+                    <w:placeholder>
+                      <w:docPart w:val="76F771E3BE0F4FCEBAB3E604C85FC4CC"/>
+                    </w:placeholder>
+                    <w:dataBinding w:prefixMappings="xmlns:ns0='urn:microsoft-dynamics-nav/reports/Sample_Purchase_Invoice/6102/'" w:xpath="/ns0:NavWordReportXmlPart[1]/ns0:Header[1]/ns0:Line[1]/ns0:Quantity[1]" w:storeItemID="{DCAC51E3-981D-4A2C-9039-F837A4FEB9FB}"/>
+                    <w:text/>
+                  </w:sdtPr>
+                  <w:sdtContent>
+                    <w:tc>
+                      <w:tcPr>
+                        <w:tcW w:w="1368" w:type="dxa"/>
+                      </w:tcPr>
+                      <w:p>
+                        <w:pPr>
+                          <w:jc w:val="right"/>
+                          <w:rPr>
+                            <w:sz w:val="18"/>
+                            <w:szCs w:val="18"/>
+                          </w:rPr>
+                        </w:pPr>
+                        <w:r>
+                          <w:rPr>
+                            <w:sz w:val="18"/>
+                            <w:szCs w:val="18"/>
+                          </w:rPr>
+                          <w:t>Quantity</w:t>
+                        </w:r>
+                      </w:p>
+                    </w:tc>
+                  </w:sdtContent>
+                </w:sdt>
+                <w:sdt>
+                  <w:sdtPr>
+                    <w:rPr>
+                      <w:sz w:val="18"/>
+                      <w:szCs w:val="18"/>
+                    </w:rPr>
+                    <w:alias w:val="#Nav: /Header/Line/UnitOfMeasureCode"/>
+                    <w:tag w:val="#Nav: Sample_Purchase_Invoice/6102"/>
+                    <w:id w:val="-1227834110"/>
+                    <w:placeholder>
+                      <w:docPart w:val="6091C00F37DF44CD9B34621E92ECBE54"/>
+                    </w:placeholder>
+                    <w:dataBinding w:prefixMappings="xmlns:ns0='urn:microsoft-dynamics-nav/reports/Sample_Purchase_Invoice/6102/'" w:xpath="/ns0:NavWordReportXmlPart[1]/ns0:Header[1]/ns0:Line[1]/ns0:UnitOfMeasureCode[1]" w:storeItemID="{DCAC51E3-981D-4A2C-9039-F837A4FEB9FB}"/>
+                    <w:text/>
+                  </w:sdtPr>
+                  <w:sdtContent>
+                    <w:tc>
+                      <w:tcPr>
+                        <w:tcW w:w="1169" w:type="dxa"/>
+                      </w:tcPr>
+                      <w:p>
+                        <w:pPr>
+                          <w:jc w:val="right"/>
+                          <w:rPr>
+                            <w:sz w:val="18"/>
+                            <w:szCs w:val="18"/>
+                          </w:rPr>
+                        </w:pPr>
+                        <w:proofErr w:type="spellStart"/>
+                        <w:r>
+                          <w:rPr>
+                            <w:sz w:val="18"/>
+                            <w:szCs w:val="18"/>
+                          </w:rPr>
+                          <w:t>UnitOfMeasureCode</w:t>
+                        </w:r>
+                        <w:proofErr w:type="spellEnd"/>
+                      </w:p>
+                    </w:tc>
+                  </w:sdtContent>
+                </w:sdt>
                 <w:tc>
                   <w:tcPr>
                     <w:tcW w:w="77" w:type="dxa"/>
@@ -1710,20 +1669,47 @@
                     </w:pPr>
                   </w:p>
                 </w:tc>
-                <w:tc>
-                  <w:tcPr>
-                    <w:tcW w:w="1365" w:type="dxa"/>
-                  </w:tcPr>
-                  <w:p>
-                    <w:pPr>
-                      <w:jc w:val="right"/>
-                      <w:rPr>
-                        <w:sz w:val="18"/>
-                        <w:szCs w:val="18"/>
-                      </w:rPr>
-                    </w:pPr>
-                  </w:p>
-                </w:tc>
+                <w:sdt>
+                  <w:sdtPr>
+                    <w:rPr>
+                      <w:sz w:val="18"/>
+                      <w:szCs w:val="18"/>
+                    </w:rPr>
+                    <w:alias w:val="#Nav: /Header/Line/DirectUnitCost"/>
+                    <w:tag w:val="#Nav: Sample_Purchase_Invoice/6102"/>
+                    <w:id w:val="-1466345015"/>
+                    <w:placeholder>
+                      <w:docPart w:val="AE7D20EC93F941E69722CBC977654BDA"/>
+                    </w:placeholder>
+                    <w:dataBinding w:prefixMappings="xmlns:ns0='urn:microsoft-dynamics-nav/reports/Sample_Purchase_Invoice/6102/'" w:xpath="/ns0:NavWordReportXmlPart[1]/ns0:Header[1]/ns0:Line[1]/ns0:DirectUnitCost[1]" w:storeItemID="{DCAC51E3-981D-4A2C-9039-F837A4FEB9FB}"/>
+                    <w:text/>
+                  </w:sdtPr>
+                  <w:sdtContent>
+                    <w:tc>
+                      <w:tcPr>
+                        <w:tcW w:w="1365" w:type="dxa"/>
+                      </w:tcPr>
+                      <w:p>
+                        <w:pPr>
+                          <w:jc w:val="right"/>
+                          <w:rPr>
+                            <w:sz w:val="18"/>
+                            <w:szCs w:val="18"/>
+                          </w:rPr>
+                        </w:pPr>
+                        <w:proofErr w:type="spellStart"/>
+                        <w:r>
+                          <w:rPr>
+                            <w:sz w:val="18"/>
+                            <w:szCs w:val="18"/>
+                          </w:rPr>
+                          <w:t>DirectUnitCost</w:t>
+                        </w:r>
+                        <w:proofErr w:type="spellEnd"/>
+                      </w:p>
+                    </w:tc>
+                  </w:sdtContent>
+                </w:sdt>
                 <w:tc>
                   <w:tcPr>
                     <w:tcW w:w="269" w:type="dxa"/>
@@ -1752,23 +1738,50 @@
                     </w:pPr>
                   </w:p>
                 </w:tc>
-                <w:tc>
-                  <w:tcPr>
-                    <w:tcW w:w="2382" w:type="dxa"/>
-                    <w:tcMar>
-                      <w:right w:w="0" w:type="dxa"/>
-                    </w:tcMar>
-                  </w:tcPr>
-                  <w:p>
-                    <w:pPr>
-                      <w:jc w:val="right"/>
-                      <w:rPr>
-                        <w:sz w:val="18"/>
-                        <w:szCs w:val="18"/>
-                      </w:rPr>
-                    </w:pPr>
-                  </w:p>
-                </w:tc>
+                <w:sdt>
+                  <w:sdtPr>
+                    <w:rPr>
+                      <w:sz w:val="18"/>
+                      <w:szCs w:val="18"/>
+                    </w:rPr>
+                    <w:alias w:val="#Nav: /Header/Line/LineAmount"/>
+                    <w:tag w:val="#Nav: Sample_Purchase_Invoice/6102"/>
+                    <w:id w:val="-1893343318"/>
+                    <w:placeholder>
+                      <w:docPart w:val="6BF70ABE6ADE43EDA50E931EED6052A6"/>
+                    </w:placeholder>
+                    <w:dataBinding w:prefixMappings="xmlns:ns0='urn:microsoft-dynamics-nav/reports/Sample_Purchase_Invoice/6102/'" w:xpath="/ns0:NavWordReportXmlPart[1]/ns0:Header[1]/ns0:Line[1]/ns0:LineAmount[1]" w:storeItemID="{DCAC51E3-981D-4A2C-9039-F837A4FEB9FB}"/>
+                    <w:text/>
+                  </w:sdtPr>
+                  <w:sdtContent>
+                    <w:tc>
+                      <w:tcPr>
+                        <w:tcW w:w="2382" w:type="dxa"/>
+                        <w:tcMar>
+                          <w:right w:w="0" w:type="dxa"/>
+                        </w:tcMar>
+                      </w:tcPr>
+                      <w:p>
+                        <w:pPr>
+                          <w:jc w:val="right"/>
+                          <w:rPr>
+                            <w:sz w:val="18"/>
+                            <w:szCs w:val="18"/>
+                          </w:rPr>
+                        </w:pPr>
+                        <w:proofErr w:type="spellStart"/>
+                        <w:r>
+                          <w:rPr>
+                            <w:sz w:val="18"/>
+                            <w:szCs w:val="18"/>
+                          </w:rPr>
+                          <w:t>LineAmount</w:t>
+                        </w:r>
+                        <w:proofErr w:type="spellEnd"/>
+                      </w:p>
+                    </w:tc>
+                  </w:sdtContent>
+                </w:sdt>
               </w:tr>
             </w:sdtContent>
           </w:sdt>
@@ -1890,7 +1903,7 @@
             <w:placeholder>
               <w:docPart w:val="DefaultPlaceholder_-1854013440"/>
             </w:placeholder>
-            <w15:dataBinding w:prefixMappings="xmlns:ns0='urn:microsoft-dynamics-nav/reports/Sample_Purchase_Invoice/6102/' " w:xpath="/ns0:NavWordReportXmlPart[1]/ns0:Header[1]/ns0:SubTotalCaption[1]" w:storeItemID="{DCAC51E3-981D-4A2C-9039-F837A4FEB9FB}" w16sdtdh:storeItemChecksum="j7Y8JQ=="/>
+            <w15:dataBinding w:prefixMappings="xmlns:ns0='urn:microsoft-dynamics-nav/reports/Sample_Purchase_Invoice/6102/' " w:xpath="/ns0:NavWordReportXmlPart[1]/ns0:Header[1]/ns0:SubTotalCaption[1]" w:storeItemID="{DCAC51E3-981D-4A2C-9039-F837A4FEB9FB}" w16sdtdh:storeItemChecksum="H+Nm5g=="/>
           </w:sdtPr>
           <w:sdtContent>
             <w:tc>
@@ -4780,35 +4793,6 @@
     </w:docPart>
     <w:docPart>
       <w:docPartPr>
-        <w:name w:val="C4B437B1DB564F5AB64B188FCE765973"/>
-        <w:category>
-          <w:name w:val="General"/>
-          <w:gallery w:val="placeholder"/>
-        </w:category>
-        <w:types>
-          <w:type w:val="bbPlcHdr"/>
-        </w:types>
-        <w:behaviors>
-          <w:behavior w:val="content"/>
-        </w:behaviors>
-        <w:guid w:val="{6716D38C-1501-476A-B9F0-065973BDE321}"/>
-      </w:docPartPr>
-      <w:docPartBody>
-        <w:p>
-          <w:pPr>
-            <w:pStyle w:val="C4B437B1DB564F5AB64B188FCE765973"/>
-          </w:pPr>
-          <w:r>
-            <w:rPr>
-              <w:rStyle w:val="PlaceholderText"/>
-            </w:rPr>
-            <w:t>Click or tap here to enter text.</w:t>
-          </w:r>
-        </w:p>
-      </w:docPartBody>
-    </w:docPart>
-    <w:docPart>
-      <w:docPartPr>
         <w:name w:val="80CCBF3FCCE24855A82AECA6600F263C"/>
         <w:category>
           <w:name w:val="General"/>
@@ -4826,122 +4810,6 @@
         <w:p>
           <w:pPr>
             <w:pStyle w:val="80CCBF3FCCE24855A82AECA6600F263C"/>
-          </w:pPr>
-          <w:r>
-            <w:rPr>
-              <w:rStyle w:val="PlaceholderText"/>
-            </w:rPr>
-            <w:t>Click or tap here to enter text.</w:t>
-          </w:r>
-        </w:p>
-      </w:docPartBody>
-    </w:docPart>
-    <w:docPart>
-      <w:docPartPr>
-        <w:name w:val="6D4DBE44C22044B4A9B1F4385E1D902B"/>
-        <w:category>
-          <w:name w:val="General"/>
-          <w:gallery w:val="placeholder"/>
-        </w:category>
-        <w:types>
-          <w:type w:val="bbPlcHdr"/>
-        </w:types>
-        <w:behaviors>
-          <w:behavior w:val="content"/>
-        </w:behaviors>
-        <w:guid w:val="{7E425F84-5B17-4E55-AE0C-F1C14AAE7103}"/>
-      </w:docPartPr>
-      <w:docPartBody>
-        <w:p>
-          <w:pPr>
-            <w:pStyle w:val="6D4DBE44C22044B4A9B1F4385E1D902B"/>
-          </w:pPr>
-          <w:r>
-            <w:rPr>
-              <w:rStyle w:val="PlaceholderText"/>
-            </w:rPr>
-            <w:t>Click or tap here to enter text.</w:t>
-          </w:r>
-        </w:p>
-      </w:docPartBody>
-    </w:docPart>
-    <w:docPart>
-      <w:docPartPr>
-        <w:name w:val="07B04363560242588126ACFC6567CAC9"/>
-        <w:category>
-          <w:name w:val="General"/>
-          <w:gallery w:val="placeholder"/>
-        </w:category>
-        <w:types>
-          <w:type w:val="bbPlcHdr"/>
-        </w:types>
-        <w:behaviors>
-          <w:behavior w:val="content"/>
-        </w:behaviors>
-        <w:guid w:val="{BB096BEF-BA3F-44BD-BAB8-828069D7B395}"/>
-      </w:docPartPr>
-      <w:docPartBody>
-        <w:p>
-          <w:pPr>
-            <w:pStyle w:val="07B04363560242588126ACFC6567CAC9"/>
-          </w:pPr>
-          <w:r>
-            <w:rPr>
-              <w:rStyle w:val="PlaceholderText"/>
-            </w:rPr>
-            <w:t>Click or tap here to enter text.</w:t>
-          </w:r>
-        </w:p>
-      </w:docPartBody>
-    </w:docPart>
-    <w:docPart>
-      <w:docPartPr>
-        <w:name w:val="2320B8C70E7D46B8BAC71C701C3D6867"/>
-        <w:category>
-          <w:name w:val="General"/>
-          <w:gallery w:val="placeholder"/>
-        </w:category>
-        <w:types>
-          <w:type w:val="bbPlcHdr"/>
-        </w:types>
-        <w:behaviors>
-          <w:behavior w:val="content"/>
-        </w:behaviors>
-        <w:guid w:val="{34D5ED38-74D1-4CB2-B497-56AEF21749A3}"/>
-      </w:docPartPr>
-      <w:docPartBody>
-        <w:p>
-          <w:pPr>
-            <w:pStyle w:val="2320B8C70E7D46B8BAC71C701C3D6867"/>
-          </w:pPr>
-          <w:r>
-            <w:rPr>
-              <w:rStyle w:val="PlaceholderText"/>
-            </w:rPr>
-            <w:t>Click or tap here to enter text.</w:t>
-          </w:r>
-        </w:p>
-      </w:docPartBody>
-    </w:docPart>
-    <w:docPart>
-      <w:docPartPr>
-        <w:name w:val="1AE395251D9640EBB94964435C5388D1"/>
-        <w:category>
-          <w:name w:val="General"/>
-          <w:gallery w:val="placeholder"/>
-        </w:category>
-        <w:types>
-          <w:type w:val="bbPlcHdr"/>
-        </w:types>
-        <w:behaviors>
-          <w:behavior w:val="content"/>
-        </w:behaviors>
-        <w:guid w:val="{0724CFBF-F8A2-40F8-B83C-37BA93CCBBB0}"/>
-      </w:docPartPr>
-      <w:docPartBody>
-        <w:p>
-          <w:pPr>
-            <w:pStyle w:val="1AE395251D9640EBB94964435C5388D1"/>
           </w:pPr>
           <w:r>
             <w:rPr>
@@ -4983,7 +4851,7 @@
     </w:docPart>
     <w:docPart>
       <w:docPartPr>
-        <w:name w:val="52430DC8616E47EFA0185CCA71D2E486"/>
+        <w:name w:val="3CE9459F61144B76BD418E43EEE49F6D"/>
         <w:category>
           <w:name w:val="General"/>
           <w:gallery w:val="placeholder"/>
@@ -4994,12 +4862,128 @@
         <w:behaviors>
           <w:behavior w:val="content"/>
         </w:behaviors>
-        <w:guid w:val="{274027C7-EA8D-4ABB-A473-C905934A5437}"/>
+        <w:guid w:val="{0EE546FA-BF8E-4D90-8A7A-13E35D3DC969}"/>
       </w:docPartPr>
       <w:docPartBody>
         <w:p>
           <w:pPr>
-            <w:pStyle w:val="52430DC8616E47EFA0185CCA71D2E486"/>
+            <w:pStyle w:val="3CE9459F61144B76BD418E43EEE49F6D"/>
+          </w:pPr>
+          <w:r>
+            <w:rPr>
+              <w:rStyle w:val="PlaceholderText"/>
+            </w:rPr>
+            <w:t>Click or tap here to enter text.</w:t>
+          </w:r>
+        </w:p>
+      </w:docPartBody>
+    </w:docPart>
+    <w:docPart>
+      <w:docPartPr>
+        <w:name w:val="76F771E3BE0F4FCEBAB3E604C85FC4CC"/>
+        <w:category>
+          <w:name w:val="General"/>
+          <w:gallery w:val="placeholder"/>
+        </w:category>
+        <w:types>
+          <w:type w:val="bbPlcHdr"/>
+        </w:types>
+        <w:behaviors>
+          <w:behavior w:val="content"/>
+        </w:behaviors>
+        <w:guid w:val="{CDE10659-8910-4677-97FB-1A568DA38D20}"/>
+      </w:docPartPr>
+      <w:docPartBody>
+        <w:p>
+          <w:pPr>
+            <w:pStyle w:val="76F771E3BE0F4FCEBAB3E604C85FC4CC"/>
+          </w:pPr>
+          <w:r>
+            <w:rPr>
+              <w:rStyle w:val="PlaceholderText"/>
+            </w:rPr>
+            <w:t>Click or tap here to enter text.</w:t>
+          </w:r>
+        </w:p>
+      </w:docPartBody>
+    </w:docPart>
+    <w:docPart>
+      <w:docPartPr>
+        <w:name w:val="6091C00F37DF44CD9B34621E92ECBE54"/>
+        <w:category>
+          <w:name w:val="General"/>
+          <w:gallery w:val="placeholder"/>
+        </w:category>
+        <w:types>
+          <w:type w:val="bbPlcHdr"/>
+        </w:types>
+        <w:behaviors>
+          <w:behavior w:val="content"/>
+        </w:behaviors>
+        <w:guid w:val="{054EA9D9-FF8E-4BC4-8449-0EB23A7AAC5D}"/>
+      </w:docPartPr>
+      <w:docPartBody>
+        <w:p>
+          <w:pPr>
+            <w:pStyle w:val="6091C00F37DF44CD9B34621E92ECBE54"/>
+          </w:pPr>
+          <w:r>
+            <w:rPr>
+              <w:rStyle w:val="PlaceholderText"/>
+            </w:rPr>
+            <w:t>Click or tap here to enter text.</w:t>
+          </w:r>
+        </w:p>
+      </w:docPartBody>
+    </w:docPart>
+    <w:docPart>
+      <w:docPartPr>
+        <w:name w:val="AE7D20EC93F941E69722CBC977654BDA"/>
+        <w:category>
+          <w:name w:val="General"/>
+          <w:gallery w:val="placeholder"/>
+        </w:category>
+        <w:types>
+          <w:type w:val="bbPlcHdr"/>
+        </w:types>
+        <w:behaviors>
+          <w:behavior w:val="content"/>
+        </w:behaviors>
+        <w:guid w:val="{034718D2-3812-4DC5-A013-84DC9CC69268}"/>
+      </w:docPartPr>
+      <w:docPartBody>
+        <w:p>
+          <w:pPr>
+            <w:pStyle w:val="AE7D20EC93F941E69722CBC977654BDA"/>
+          </w:pPr>
+          <w:r>
+            <w:rPr>
+              <w:rStyle w:val="PlaceholderText"/>
+            </w:rPr>
+            <w:t>Click or tap here to enter text.</w:t>
+          </w:r>
+        </w:p>
+      </w:docPartBody>
+    </w:docPart>
+    <w:docPart>
+      <w:docPartPr>
+        <w:name w:val="6BF70ABE6ADE43EDA50E931EED6052A6"/>
+        <w:category>
+          <w:name w:val="General"/>
+          <w:gallery w:val="placeholder"/>
+        </w:category>
+        <w:types>
+          <w:type w:val="bbPlcHdr"/>
+        </w:types>
+        <w:behaviors>
+          <w:behavior w:val="content"/>
+        </w:behaviors>
+        <w:guid w:val="{396D12BB-499C-4585-A1BF-9954F61CB061}"/>
+      </w:docPartPr>
+      <w:docPartBody>
+        <w:p>
+          <w:pPr>
+            <w:pStyle w:val="6BF70ABE6ADE43EDA50E931EED6052A6"/>
           </w:pPr>
           <w:r>
             <w:rPr>
@@ -5103,6 +5087,7 @@
     <w:rsid w:val="001F6C15"/>
     <w:rsid w:val="00200930"/>
     <w:rsid w:val="0027442B"/>
+    <w:rsid w:val="00286065"/>
     <w:rsid w:val="002A6E8F"/>
     <w:rsid w:val="002B3B07"/>
     <w:rsid w:val="002B6532"/>
@@ -5147,19 +5132,23 @@
     <w:rsid w:val="008C3CF8"/>
     <w:rsid w:val="00916429"/>
     <w:rsid w:val="00920D69"/>
+    <w:rsid w:val="00954932"/>
     <w:rsid w:val="009A5EC5"/>
     <w:rsid w:val="009C0246"/>
     <w:rsid w:val="009C4954"/>
     <w:rsid w:val="00A01C7A"/>
     <w:rsid w:val="00A103E8"/>
     <w:rsid w:val="00A10449"/>
+    <w:rsid w:val="00A33DF1"/>
     <w:rsid w:val="00A364AF"/>
     <w:rsid w:val="00A46F73"/>
     <w:rsid w:val="00A702AB"/>
     <w:rsid w:val="00AB4956"/>
     <w:rsid w:val="00AC48B9"/>
+    <w:rsid w:val="00AF7336"/>
     <w:rsid w:val="00B06A1E"/>
     <w:rsid w:val="00B2656D"/>
+    <w:rsid w:val="00B709A0"/>
     <w:rsid w:val="00B71D9A"/>
     <w:rsid w:val="00B95809"/>
     <w:rsid w:val="00BD662E"/>
@@ -5632,7 +5621,7 @@
     <w:basedOn w:val="DefaultParagraphFont"/>
     <w:uiPriority w:val="99"/>
     <w:semiHidden/>
-    <w:rsid w:val="00494CB4"/>
+    <w:rsid w:val="00954932"/>
     <w:rPr>
       <w:color w:val="808080"/>
     </w:rPr>
@@ -5897,6 +5886,97 @@
   <w:style w:type="paragraph" w:customStyle="1" w:styleId="52430DC8616E47EFA0185CCA71D2E486">
     <w:name w:val="52430DC8616E47EFA0185CCA71D2E486"/>
     <w:rsid w:val="00494CB4"/>
+    <w:pPr>
+      <w:spacing w:line="278" w:lineRule="auto"/>
+    </w:pPr>
+    <w:rPr>
+      <w:kern w:val="2"/>
+      <w:sz w:val="24"/>
+      <w:szCs w:val="24"/>
+      <w14:ligatures w14:val="standardContextual"/>
+    </w:rPr>
+  </w:style>
+  <w:style w:type="paragraph" w:customStyle="1" w:styleId="3CE9459F61144B76BD418E43EEE49F6D">
+    <w:name w:val="3CE9459F61144B76BD418E43EEE49F6D"/>
+    <w:rsid w:val="00954932"/>
+    <w:pPr>
+      <w:spacing w:line="278" w:lineRule="auto"/>
+    </w:pPr>
+    <w:rPr>
+      <w:kern w:val="2"/>
+      <w:sz w:val="24"/>
+      <w:szCs w:val="24"/>
+      <w14:ligatures w14:val="standardContextual"/>
+    </w:rPr>
+  </w:style>
+  <w:style w:type="paragraph" w:customStyle="1" w:styleId="76F771E3BE0F4FCEBAB3E604C85FC4CC">
+    <w:name w:val="76F771E3BE0F4FCEBAB3E604C85FC4CC"/>
+    <w:rsid w:val="00954932"/>
+    <w:pPr>
+      <w:spacing w:line="278" w:lineRule="auto"/>
+    </w:pPr>
+    <w:rPr>
+      <w:kern w:val="2"/>
+      <w:sz w:val="24"/>
+      <w:szCs w:val="24"/>
+      <w14:ligatures w14:val="standardContextual"/>
+    </w:rPr>
+  </w:style>
+  <w:style w:type="paragraph" w:customStyle="1" w:styleId="6091C00F37DF44CD9B34621E92ECBE54">
+    <w:name w:val="6091C00F37DF44CD9B34621E92ECBE54"/>
+    <w:rsid w:val="00954932"/>
+    <w:pPr>
+      <w:spacing w:line="278" w:lineRule="auto"/>
+    </w:pPr>
+    <w:rPr>
+      <w:kern w:val="2"/>
+      <w:sz w:val="24"/>
+      <w:szCs w:val="24"/>
+      <w14:ligatures w14:val="standardContextual"/>
+    </w:rPr>
+  </w:style>
+  <w:style w:type="paragraph" w:customStyle="1" w:styleId="AE7D20EC93F941E69722CBC977654BDA">
+    <w:name w:val="AE7D20EC93F941E69722CBC977654BDA"/>
+    <w:rsid w:val="00954932"/>
+    <w:pPr>
+      <w:spacing w:line="278" w:lineRule="auto"/>
+    </w:pPr>
+    <w:rPr>
+      <w:kern w:val="2"/>
+      <w:sz w:val="24"/>
+      <w:szCs w:val="24"/>
+      <w14:ligatures w14:val="standardContextual"/>
+    </w:rPr>
+  </w:style>
+  <w:style w:type="paragraph" w:customStyle="1" w:styleId="178E1EDD4CAD47B1A7EA3351869F02DC">
+    <w:name w:val="178E1EDD4CAD47B1A7EA3351869F02DC"/>
+    <w:rsid w:val="00954932"/>
+    <w:pPr>
+      <w:spacing w:line="278" w:lineRule="auto"/>
+    </w:pPr>
+    <w:rPr>
+      <w:kern w:val="2"/>
+      <w:sz w:val="24"/>
+      <w:szCs w:val="24"/>
+      <w14:ligatures w14:val="standardContextual"/>
+    </w:rPr>
+  </w:style>
+  <w:style w:type="paragraph" w:customStyle="1" w:styleId="9B94E1501987405FA34A4C0E961A5D94">
+    <w:name w:val="9B94E1501987405FA34A4C0E961A5D94"/>
+    <w:rsid w:val="00954932"/>
+    <w:pPr>
+      <w:spacing w:line="278" w:lineRule="auto"/>
+    </w:pPr>
+    <w:rPr>
+      <w:kern w:val="2"/>
+      <w:sz w:val="24"/>
+      <w:szCs w:val="24"/>
+      <w14:ligatures w14:val="standardContextual"/>
+    </w:rPr>
+  </w:style>
+  <w:style w:type="paragraph" w:customStyle="1" w:styleId="6BF70ABE6ADE43EDA50E931EED6052A6">
+    <w:name w:val="6BF70ABE6ADE43EDA50E931EED6052A6"/>
+    <w:rsid w:val="00954932"/>
     <w:pPr>
       <w:spacing w:line="278" w:lineRule="auto"/>
     </w:pPr>
@@ -6178,7 +6258,11 @@
 </a:theme>
 </file>
 
-<file path=customXml/item1.xml>��< ? x m l   v e r s i o n = " 1 . 0 "   e n c o d i n g = " u t f - 1 6 " ? > < N a v W o r d R e p o r t X m l P a r t   x m l n s = " u r n : m i c r o s o f t - d y n a m i c s - n a v / r e p o r t s / S a m p l e _ P u r c h a s e _ I n v o i c e / 6 1 0 2 / " > +<file path=customXml/item1.xml><?xml version="1.0" encoding="utf-8"?>
+<b:Sources xmlns:b="http://schemas.openxmlformats.org/officeDocument/2006/bibliography" xmlns="http://schemas.openxmlformats.org/officeDocument/2006/bibliography" SelectedStyle="\APASixthEditionOfficeOnline.xsl" StyleName="APA" Version="6"/>
+</file>
+
+<file path=customXml/item2.xml>��< ? x m l   v e r s i o n = " 1 . 0 "   e n c o d i n g = " u t f - 1 6 " ? > < N a v W o r d R e p o r t X m l P a r t   x m l n s = " u r n : m i c r o s o f t - d y n a m i c s - n a v / r e p o r t s / S a m p l e _ P u r c h a s e _ I n v o i c e / 6 1 0 2 / " >   
      < B C R e p o r t I n f o r m a t i o n >   
@@ -6294,6 +6378,10 @@
  
          < C o m p a n y I n f o V A T R e g i s t r a t i o n N o C a p t i o n > C o m p a n y I n f o V A T R e g i s t r a t i o n N o C a p t i o n < / C o m p a n y I n f o V A T R e g i s t r a t i o n N o C a p t i o n >   
+         < D u e D a t e > D u e D a t e < / D u e D a t e > + 
+         < D u e D a t e C a p t i o n > D u e D a t e C a p t i o n < / D u e D a t e C a p t i o n > + 
          < F r o m C a p t i o n > F r o m C a p t i o n < / F r o m C a p t i o n >   
          < I n v o i c e C a p t i o n > I n v o i c e C a p t i o n < / I n v o i c e C a p t i o n > @@ -6335,6 +6423,8 @@
          < V e n d A d d r 8 > V e n d A d d r 8 < / V e n d A d d r 8 >   
          < V e n d o r I n v o i c e N o > V e n d o r I n v o i c e N o < / V e n d o r I n v o i c e N o > + 
+         < V e n d o r I n v o i c e N o _ L b l > V e n d o r I n v o i c e N o _ L b l < / V e n d o r I n v o i c e N o _ L b l >   
          < L i n e >   
@@ -6377,22 +6467,18 @@
  < / N a v W o r d R e p o r t X m l P a r t > 
 </file>
 
-<file path=customXml/item2.xml><?xml version="1.0" encoding="utf-8"?>
-<b:Sources xmlns:b="http://schemas.openxmlformats.org/officeDocument/2006/bibliography" xmlns="http://schemas.openxmlformats.org/officeDocument/2006/bibliography" SelectedStyle="\APASixthEditionOfficeOnline.xsl" StyleName="APA" Version="6"/>
-</file>
-
 <file path=customXml/itemProps1.xml><?xml version="1.0" encoding="utf-8"?>
-<ds:datastoreItem xmlns:ds="http://schemas.openxmlformats.org/officeDocument/2006/customXml" ds:itemID="{DCAC51E3-981D-4A2C-9039-F837A4FEB9FB}">
+<ds:datastoreItem xmlns:ds="http://schemas.openxmlformats.org/officeDocument/2006/customXml" ds:itemID="{89DB96BF-8133-438A-AAD3-A3C21079AEB1}">
   <ds:schemaRefs>
-    <ds:schemaRef ds:uri="urn:microsoft-dynamics-nav/reports/Sample_Purchase_Invoice/6102/"/>
+    <ds:schemaRef ds:uri="http://schemas.openxmlformats.org/officeDocument/2006/bibliography"/>
   </ds:schemaRefs>
 </ds:datastoreItem>
 </file>
 
 <file path=customXml/itemProps2.xml><?xml version="1.0" encoding="utf-8"?>
-<ds:datastoreItem xmlns:ds="http://schemas.openxmlformats.org/officeDocument/2006/customXml" ds:itemID="{89DB96BF-8133-438A-AAD3-A3C21079AEB1}">
+<ds:datastoreItem xmlns:ds="http://schemas.openxmlformats.org/officeDocument/2006/customXml" ds:itemID="{DCAC51E3-981D-4A2C-9039-F837A4FEB9FB}">
   <ds:schemaRefs>
-    <ds:schemaRef ds:uri="http://schemas.openxmlformats.org/officeDocument/2006/bibliography"/>
+    <ds:schemaRef ds:uri="urn:microsoft-dynamics-nav/reports/Sample_Purchase_Invoice/6102/"/>
   </ds:schemaRefs>
 </ds:datastoreItem>
 </file>

</xml_diff>